<commit_message>
Updated code with latest changes
</commit_message>
<xml_diff>
--- a/deltio_katigoroumenoutemplate.docx
+++ b/deltio_katigoroumenoutemplate.docx
@@ -27,7 +27,7 @@
         <w:rPr>
           <w:u w:val="single"/>
         </w:rPr>
-        <w:t xml:space="preserve"> {{ surnamePerperator }}</w:t>
+        <w:t xml:space="preserve"> {{ surname }}</w:t>
       </w:r>
     </w:p>
     <w:p>
@@ -41,7 +41,7 @@
         <w:rPr>
           <w:u w:val="single"/>
         </w:rPr>
-        <w:t>{{ namePerperator  }}</w:t>
+        <w:t>{{ name }}</w:t>
       </w:r>
     </w:p>
     <w:p>
@@ -55,7 +55,7 @@
         <w:rPr>
           <w:u w:val="single"/>
         </w:rPr>
-        <w:t>{{ fathernamePerperator }}</w:t>
+        <w:t>{{ fathername}}</w:t>
       </w:r>
     </w:p>
     <w:p>
@@ -69,7 +69,7 @@
         <w:rPr>
           <w:u w:val="single"/>
         </w:rPr>
-        <w:t xml:space="preserve"> {{ mothernamePerperator }}</w:t>
+        <w:t xml:space="preserve"> {{ mothername}}</w:t>
       </w:r>
     </w:p>
     <w:p>
@@ -111,7 +111,7 @@
         <w:rPr>
           <w:u w:val="single"/>
         </w:rPr>
-        <w:t xml:space="preserve">  {{ dateOfBirthPerperator   }}</w:t>
+        <w:t xml:space="preserve">  {{ dateOfBirth  }}</w:t>
       </w:r>
     </w:p>
     <w:p>
@@ -125,7 +125,7 @@
         <w:rPr>
           <w:u w:val="single"/>
         </w:rPr>
-        <w:t xml:space="preserve">  {{ placeOfBirthPerperator   }}</w:t>
+        <w:t xml:space="preserve">  {{ placeOfBirth  }}</w:t>
       </w:r>
     </w:p>
     <w:p>
@@ -139,7 +139,7 @@
         <w:rPr>
           <w:u w:val="single"/>
         </w:rPr>
-        <w:t xml:space="preserve">  {{ addressPerperator  }}</w:t>
+        <w:t xml:space="preserve">  {{ address }}</w:t>
       </w:r>
     </w:p>
     <w:p>
@@ -153,7 +153,7 @@
         <w:rPr>
           <w:u w:val="single"/>
         </w:rPr>
-        <w:t xml:space="preserve">  {{ DATperperator  }}</w:t>
+        <w:t xml:space="preserve">  {{ DAT }}</w:t>
       </w:r>
     </w:p>
     <w:p>
@@ -167,7 +167,7 @@
         <w:rPr>
           <w:u w:val="single"/>
         </w:rPr>
-        <w:t xml:space="preserve">  {{ issuedPerperator  }}</w:t>
+        <w:t xml:space="preserve">  {{ issued  }}</w:t>
       </w:r>
     </w:p>
     <w:p>
@@ -181,7 +181,7 @@
         <w:rPr>
           <w:u w:val="single"/>
         </w:rPr>
-        <w:t xml:space="preserve"> {{ place_issuedPerperator  }}</w:t>
+        <w:t xml:space="preserve"> {{ place_issued  }}</w:t>
       </w:r>
     </w:p>
     <w:p>
@@ -195,7 +195,7 @@
         <w:rPr>
           <w:u w:val="single"/>
         </w:rPr>
-        <w:t xml:space="preserve">  {{ afmPreperator }} από Δ.Ο.Υ {{  doyPrep }}  </w:t>
+        <w:t xml:space="preserve">  {{ afm}} από Δ.Ο.Υ {{  doy }}  </w:t>
       </w:r>
     </w:p>
     <w:p>
@@ -203,7 +203,7 @@
         <w:jc w:val="right"/>
       </w:pPr>
       <w:r>
-        <w:t xml:space="preserve">		Θέρμη, 04/10/2025</w:t>
+        <w:t xml:space="preserve">		Θέρμη, 09/11/2025</w:t>
         <w:t xml:space="preserve">			Ο		
 </w:t>
         <w:t xml:space="preserve">					Ανακριτικός Υπάλληλος

</xml_diff>